<commit_message>
added matrix examples to doc
</commit_message>
<xml_diff>
--- a/Lab6.docx
+++ b/Lab6.docx
@@ -56,10 +56,13 @@
         <w:t>for st</w:t>
       </w:r>
       <w:r>
-        <w:t>arting with, it contains the to_</w:t>
-      </w:r>
-      <w:r>
-        <w:t xml:space="preserve">String method and a default constructor and the member variables for the class. There is a sample test routine for checking that the constructor worked correctly. </w:t>
+        <w:t>arting with, it contains the to</w:t>
+      </w:r>
+      <w:r>
+        <w:t>S</w:t>
+      </w:r>
+      <w:r>
+        <w:t xml:space="preserve">tring method and a default constructor and the member variables for the class. There is a sample test routine for checking that the constructor worked correctly. </w:t>
       </w:r>
     </w:p>
     <w:p/>
@@ -194,11 +197,1095 @@
       <w:r>
         <w:t>February</w:t>
       </w:r>
+      <w:r>
+        <w:t>.</w:t>
+      </w:r>
+    </w:p>
+    <w:p/>
+    <w:p>
+      <w:pPr>
+        <w:ind w:left="1418" w:hanging="698"/>
+        <w:jc w:val="both"/>
+        <w:rPr>
+          <w:sz w:val="20"/>
+        </w:rPr>
+      </w:pPr>
+      <w:r>
+        <w:rPr>
+          <w:sz w:val="20"/>
+        </w:rPr>
+        <w:t>Below are some notes on the operations on 3x3  matrices,</w:t>
+      </w:r>
+    </w:p>
+    <w:p>
+      <w:pPr>
+        <w:pStyle w:val="Title"/>
+      </w:pPr>
+      <w:r>
+        <w:t>The sum of two 3 × 3 matrices is defined as follows:</w:t>
+      </w:r>
+      <w:r>
+        <w:tab/>
+      </w:r>
+    </w:p>
+    <w:p>
+      <w:pPr>
+        <w:ind w:left="1418" w:hanging="698"/>
+        <w:jc w:val="both"/>
+        <w:rPr>
+          <w:sz w:val="20"/>
+        </w:rPr>
+      </w:pPr>
+      <w:r>
+        <w:rPr>
+          <w:b/>
+          <w:sz w:val="20"/>
+        </w:rPr>
+        <w:tab/>
+      </w:r>
+      <w:r>
+        <w:rPr>
+          <w:sz w:val="20"/>
+        </w:rPr>
+        <w:t>If</w:t>
+      </w:r>
+      <w:r>
+        <w:rPr>
+          <w:b/>
+          <w:sz w:val="20"/>
+        </w:rPr>
+        <w:t xml:space="preserve"> </w:t>
+      </w:r>
+      <w:r>
+        <w:rPr>
+          <w:b/>
+          <w:sz w:val="20"/>
+        </w:rPr>
+        <w:t>A</w:t>
+      </w:r>
+      <w:r>
+        <w:rPr>
+          <w:sz w:val="20"/>
+        </w:rPr>
+        <w:t xml:space="preserve"> = </w:t>
+      </w:r>
+      <w:r>
+        <w:rPr>
+          <w:position w:val="-46"/>
+          <w:sz w:val="20"/>
+        </w:rPr>
+        <w:object w:dxaOrig="1600" w:dyaOrig="1040" w14:anchorId="5826FFCF">
+          <v:shapetype id="_x0000_t75" coordsize="21600,21600" o:spt="75" o:preferrelative="t" path="m@4@5l@4@11@9@11@9@5xe" filled="f" stroked="f">
+            <v:stroke joinstyle="miter"/>
+            <v:formulas>
+              <v:f eqn="if lineDrawn pixelLineWidth 0"/>
+              <v:f eqn="sum @0 1 0"/>
+              <v:f eqn="sum 0 0 @1"/>
+              <v:f eqn="prod @2 1 2"/>
+              <v:f eqn="prod @3 21600 pixelWidth"/>
+              <v:f eqn="prod @3 21600 pixelHeight"/>
+              <v:f eqn="sum @0 0 1"/>
+              <v:f eqn="prod @6 1 2"/>
+              <v:f eqn="prod @7 21600 pixelWidth"/>
+              <v:f eqn="sum @8 21600 0"/>
+              <v:f eqn="prod @7 21600 pixelHeight"/>
+              <v:f eqn="sum @10 21600 0"/>
+            </v:formulas>
+            <v:path o:extrusionok="f" gradientshapeok="t" o:connecttype="rect"/>
+            <o:lock v:ext="edit" aspectratio="t"/>
+          </v:shapetype>
+          <v:shape id="_x0000_i1025" type="#_x0000_t75" style="width:80pt;height:52pt" o:ole="">
+            <v:imagedata r:id="rId5" o:title=""/>
+          </v:shape>
+          <o:OLEObject Type="Embed" ProgID="Equation.3" ShapeID="_x0000_i1025" DrawAspect="Content" ObjectID="_1547463086" r:id="rId6"/>
+        </w:object>
+      </w:r>
+      <w:r>
+        <w:rPr>
+          <w:sz w:val="20"/>
+        </w:rPr>
+        <w:t xml:space="preserve"> and if </w:t>
+      </w:r>
+      <w:r>
+        <w:rPr>
+          <w:b/>
+          <w:sz w:val="20"/>
+        </w:rPr>
+        <w:t>B</w:t>
+      </w:r>
+      <w:r>
+        <w:t xml:space="preserve"> = </w:t>
+      </w:r>
+      <w:r>
+        <w:rPr>
+          <w:position w:val="-46"/>
+          <w:sz w:val="20"/>
+        </w:rPr>
+        <w:object w:dxaOrig="1600" w:dyaOrig="1040" w14:anchorId="6B308BED">
+          <v:shape id="_x0000_i1026" type="#_x0000_t75" style="width:80pt;height:52pt" o:ole="">
+            <v:imagedata r:id="rId7" o:title=""/>
+          </v:shape>
+          <o:OLEObject Type="Embed" ProgID="Equation.3" ShapeID="_x0000_i1026" DrawAspect="Content" ObjectID="_1547463087" r:id="rId8"/>
+        </w:object>
+      </w:r>
+      <w:r>
+        <w:rPr>
+          <w:sz w:val="20"/>
+        </w:rPr>
+        <w:t xml:space="preserve"> then </w:t>
+      </w:r>
+    </w:p>
+    <w:p>
+      <w:pPr>
+        <w:ind w:left="1418" w:hanging="698"/>
+        <w:jc w:val="both"/>
+        <w:rPr>
+          <w:sz w:val="20"/>
+        </w:rPr>
+      </w:pPr>
+    </w:p>
+    <w:p>
+      <w:pPr>
+        <w:ind w:left="1418" w:hanging="698"/>
+        <w:jc w:val="both"/>
+        <w:rPr>
+          <w:sz w:val="20"/>
+        </w:rPr>
+      </w:pPr>
+      <w:r>
+        <w:rPr>
+          <w:sz w:val="20"/>
+        </w:rPr>
+        <w:tab/>
+      </w:r>
+      <w:r>
+        <w:rPr>
+          <w:sz w:val="20"/>
+        </w:rPr>
+        <w:tab/>
+      </w:r>
+      <w:r>
+        <w:rPr>
+          <w:sz w:val="20"/>
+        </w:rPr>
+        <w:tab/>
+      </w:r>
+      <w:r>
+        <w:rPr>
+          <w:b/>
+          <w:sz w:val="20"/>
+        </w:rPr>
+        <w:t xml:space="preserve">A + B = </w:t>
+      </w:r>
+      <w:r>
+        <w:rPr>
+          <w:position w:val="-46"/>
+          <w:sz w:val="20"/>
+        </w:rPr>
+        <w:object w:dxaOrig="3100" w:dyaOrig="1040" w14:anchorId="4074FA3C">
+          <v:shape id="_x0000_i1027" type="#_x0000_t75" style="width:155.35pt;height:52pt" o:ole="">
+            <v:imagedata r:id="rId9" o:title=""/>
+          </v:shape>
+          <o:OLEObject Type="Embed" ProgID="Equation.3" ShapeID="_x0000_i1027" DrawAspect="Content" ObjectID="_1547463088" r:id="rId10"/>
+        </w:object>
+      </w:r>
+      <w:r>
+        <w:rPr>
+          <w:sz w:val="20"/>
+        </w:rPr>
+        <w:t>.</w:t>
+      </w:r>
+    </w:p>
+    <w:p>
+      <w:pPr>
+        <w:ind w:left="1418" w:hanging="698"/>
+        <w:jc w:val="both"/>
+        <w:rPr>
+          <w:sz w:val="20"/>
+        </w:rPr>
+      </w:pPr>
+    </w:p>
+    <w:p>
+      <w:pPr>
+        <w:ind w:left="720" w:firstLine="720"/>
+        <w:jc w:val="both"/>
+        <w:rPr>
+          <w:b/>
+          <w:sz w:val="20"/>
+        </w:rPr>
+      </w:pPr>
+    </w:p>
+    <w:p>
+      <w:pPr>
+        <w:ind w:left="720" w:firstLine="720"/>
+        <w:jc w:val="both"/>
+        <w:rPr>
+          <w:b/>
+          <w:sz w:val="20"/>
+        </w:rPr>
+      </w:pPr>
+      <w:r>
+        <w:rPr>
+          <w:b/>
+          <w:sz w:val="20"/>
+        </w:rPr>
+        <w:t>Multiplication</w:t>
+      </w:r>
+    </w:p>
+    <w:p>
+      <w:pPr>
+        <w:ind w:left="1418" w:hanging="698"/>
+        <w:jc w:val="both"/>
+        <w:rPr>
+          <w:sz w:val="20"/>
+        </w:rPr>
+      </w:pPr>
+      <w:r>
+        <w:rPr>
+          <w:sz w:val="20"/>
+        </w:rPr>
+        <w:t xml:space="preserve">Recall, if </w:t>
+      </w:r>
+      <w:r>
+        <w:rPr>
+          <w:b/>
+          <w:sz w:val="20"/>
+        </w:rPr>
+        <w:t>A</w:t>
+      </w:r>
+      <w:r>
+        <w:rPr>
+          <w:sz w:val="20"/>
+        </w:rPr>
+        <w:t xml:space="preserve"> = </w:t>
+      </w:r>
+      <w:r>
+        <w:rPr>
+          <w:position w:val="-46"/>
+          <w:sz w:val="20"/>
+        </w:rPr>
+        <w:object w:dxaOrig="1620" w:dyaOrig="1040" w14:anchorId="62B0A271">
+          <v:shape id="_x0000_i1028" type="#_x0000_t75" style="width:80.65pt;height:52pt" o:ole="">
+            <v:imagedata r:id="rId11" o:title=""/>
+          </v:shape>
+          <o:OLEObject Type="Embed" ProgID="Equation.3" ShapeID="_x0000_i1028" DrawAspect="Content" ObjectID="_1547463089" r:id="rId12"/>
+        </w:object>
+      </w:r>
+      <w:r>
+        <w:rPr>
+          <w:sz w:val="20"/>
+        </w:rPr>
+        <w:t xml:space="preserve"> and if </w:t>
+      </w:r>
+      <w:r>
+        <w:rPr>
+          <w:b/>
+          <w:sz w:val="20"/>
+        </w:rPr>
+        <w:t>B</w:t>
+      </w:r>
+      <w:r>
+        <w:t xml:space="preserve"> = </w:t>
+      </w:r>
+      <w:r>
+        <w:rPr>
+          <w:position w:val="-46"/>
+          <w:sz w:val="20"/>
+        </w:rPr>
+        <w:object w:dxaOrig="1600" w:dyaOrig="1040" w14:anchorId="2D54B04E">
+          <v:shape id="_x0000_i1029" type="#_x0000_t75" style="width:80pt;height:52pt" o:ole="">
+            <v:imagedata r:id="rId7" o:title=""/>
+          </v:shape>
+          <o:OLEObject Type="Embed" ProgID="Equation.3" ShapeID="_x0000_i1029" DrawAspect="Content" ObjectID="_1547463090" r:id="rId13"/>
+        </w:object>
+      </w:r>
+      <w:r>
+        <w:rPr>
+          <w:sz w:val="20"/>
+        </w:rPr>
+        <w:t xml:space="preserve">  and </w:t>
+      </w:r>
+      <w:r>
+        <w:rPr>
+          <w:b/>
+          <w:sz w:val="20"/>
+        </w:rPr>
+        <w:t xml:space="preserve">V = </w:t>
+      </w:r>
+      <w:r>
+        <w:rPr>
+          <w:b/>
+          <w:position w:val="-46"/>
+          <w:sz w:val="20"/>
+        </w:rPr>
+        <w:object w:dxaOrig="520" w:dyaOrig="1020" w14:anchorId="24FC5F5A">
+          <v:shape id="_x0000_i1030" type="#_x0000_t75" style="width:26.35pt;height:50.65pt" o:ole="">
+            <v:imagedata r:id="rId14" o:title=""/>
+          </v:shape>
+          <o:OLEObject Type="Embed" ProgID="Equation.3" ShapeID="_x0000_i1030" DrawAspect="Content" ObjectID="_1547463091" r:id="rId15"/>
+        </w:object>
+      </w:r>
+      <w:r>
+        <w:rPr>
+          <w:sz w:val="20"/>
+        </w:rPr>
+        <w:t xml:space="preserve">then </w:t>
+      </w:r>
+    </w:p>
+    <w:p>
+      <w:pPr>
+        <w:ind w:left="709"/>
+        <w:jc w:val="both"/>
+        <w:rPr>
+          <w:sz w:val="20"/>
+        </w:rPr>
+      </w:pPr>
+    </w:p>
+    <w:p>
+      <w:pPr>
+        <w:ind w:left="709"/>
+        <w:jc w:val="both"/>
+        <w:rPr>
+          <w:sz w:val="20"/>
+        </w:rPr>
+      </w:pPr>
+    </w:p>
+    <w:p>
+      <w:pPr>
+        <w:ind w:left="709"/>
+        <w:jc w:val="both"/>
+        <w:rPr>
+          <w:sz w:val="20"/>
+        </w:rPr>
+      </w:pPr>
+      <w:r>
+        <w:rPr>
+          <w:sz w:val="20"/>
+        </w:rPr>
+        <w:tab/>
+      </w:r>
+      <w:r>
+        <w:rPr>
+          <w:sz w:val="20"/>
+        </w:rPr>
+        <w:tab/>
+        <w:t>k</w:t>
+      </w:r>
+      <w:r>
+        <w:rPr>
+          <w:b/>
+          <w:sz w:val="20"/>
+        </w:rPr>
+        <w:t>A</w:t>
+      </w:r>
+      <w:r>
+        <w:rPr>
+          <w:sz w:val="20"/>
+        </w:rPr>
+        <w:t xml:space="preserve"> = </w:t>
+      </w:r>
+      <w:r>
+        <w:rPr>
+          <w:position w:val="-46"/>
+          <w:sz w:val="20"/>
+        </w:rPr>
+        <w:object w:dxaOrig="1820" w:dyaOrig="1040" w14:anchorId="00E2D053">
+          <v:shape id="_x0000_i1031" type="#_x0000_t75" style="width:90.65pt;height:52pt" o:ole="">
+            <v:imagedata r:id="rId16" o:title=""/>
+          </v:shape>
+          <o:OLEObject Type="Embed" ProgID="Equation.3" ShapeID="_x0000_i1031" DrawAspect="Content" ObjectID="_1547463092" r:id="rId17"/>
+        </w:object>
+      </w:r>
+      <w:r>
+        <w:rPr>
+          <w:sz w:val="20"/>
+        </w:rPr>
+        <w:t>, a 3 × 3 matrix</w:t>
+      </w:r>
+    </w:p>
+    <w:p>
+      <w:pPr>
+        <w:ind w:left="709"/>
+        <w:jc w:val="both"/>
+        <w:rPr>
+          <w:sz w:val="20"/>
+        </w:rPr>
+      </w:pPr>
+    </w:p>
+    <w:p>
+      <w:pPr>
+        <w:tabs>
+          <w:tab w:val="left" w:pos="720"/>
+          <w:tab w:val="left" w:pos="2054"/>
+        </w:tabs>
+        <w:ind w:left="709" w:right="-341" w:hanging="709"/>
+        <w:jc w:val="both"/>
+        <w:rPr>
+          <w:sz w:val="20"/>
+        </w:rPr>
+      </w:pPr>
+      <w:r>
+        <w:rPr>
+          <w:b/>
+          <w:sz w:val="20"/>
+        </w:rPr>
+        <w:t xml:space="preserve">A.B = </w:t>
+      </w:r>
+      <w:r>
+        <w:rPr>
+          <w:position w:val="-46"/>
+          <w:sz w:val="20"/>
+        </w:rPr>
+        <w:object w:dxaOrig="7900" w:dyaOrig="1040" w14:anchorId="185E9E5A">
+          <v:shape id="_x0000_i1032" type="#_x0000_t75" style="width:395.65pt;height:52pt" o:ole="">
+            <v:imagedata r:id="rId18" o:title=""/>
+          </v:shape>
+          <o:OLEObject Type="Embed" ProgID="Equation.3" ShapeID="_x0000_i1032" DrawAspect="Content" ObjectID="_1547463093" r:id="rId19"/>
+        </w:object>
+      </w:r>
+    </w:p>
+    <w:p>
+      <w:pPr>
+        <w:tabs>
+          <w:tab w:val="left" w:pos="720"/>
+          <w:tab w:val="left" w:pos="2054"/>
+        </w:tabs>
+        <w:ind w:left="709" w:right="-341" w:hanging="709"/>
+        <w:jc w:val="both"/>
+        <w:rPr>
+          <w:b/>
+          <w:sz w:val="20"/>
+        </w:rPr>
+      </w:pPr>
+    </w:p>
+    <w:p>
+      <w:pPr>
+        <w:tabs>
+          <w:tab w:val="left" w:pos="720"/>
+          <w:tab w:val="left" w:pos="2054"/>
+        </w:tabs>
+        <w:ind w:left="709" w:right="-341" w:hanging="709"/>
+        <w:jc w:val="both"/>
+        <w:rPr>
+          <w:b/>
+          <w:sz w:val="20"/>
+        </w:rPr>
+      </w:pPr>
+      <w:r>
+        <w:rPr>
+          <w:b/>
+          <w:sz w:val="20"/>
+        </w:rPr>
+        <w:t xml:space="preserve">And </w:t>
+      </w:r>
+      <w:r>
+        <w:rPr>
+          <w:b/>
+          <w:sz w:val="20"/>
+        </w:rPr>
+        <w:tab/>
+      </w:r>
+      <w:r>
+        <w:rPr>
+          <w:b/>
+          <w:sz w:val="20"/>
+        </w:rPr>
+        <w:tab/>
+      </w:r>
+      <w:r>
+        <w:rPr>
+          <w:b/>
+          <w:sz w:val="20"/>
+        </w:rPr>
+        <w:tab/>
+        <w:t xml:space="preserve">A.V = </w:t>
+      </w:r>
+      <w:r>
+        <w:rPr>
+          <w:b/>
+          <w:position w:val="-46"/>
+          <w:sz w:val="20"/>
+        </w:rPr>
+        <w:object w:dxaOrig="2880" w:dyaOrig="1020" w14:anchorId="00ED9DE5">
+          <v:shape id="_x0000_i1033" type="#_x0000_t75" style="width:2in;height:50.65pt" o:ole="">
+            <v:imagedata r:id="rId20" o:title=""/>
+          </v:shape>
+          <o:OLEObject Type="Embed" ProgID="Equation.3" ShapeID="_x0000_i1033" DrawAspect="Content" ObjectID="_1547463094" r:id="rId21"/>
+        </w:object>
+      </w:r>
+      <w:r>
+        <w:rPr>
+          <w:b/>
+          <w:sz w:val="20"/>
+        </w:rPr>
+        <w:t xml:space="preserve"> a vector</w:t>
+      </w:r>
+    </w:p>
+    <w:p>
+      <w:pPr>
+        <w:pStyle w:val="HTMLPreformatted"/>
+        <w:rPr>
+          <w:rFonts w:ascii="Times New Roman" w:hAnsi="Times New Roman" w:cs="Times New Roman"/>
+          <w:b/>
+          <w:sz w:val="24"/>
+          <w:szCs w:val="24"/>
+        </w:rPr>
+      </w:pPr>
+    </w:p>
+    <w:p>
+      <w:pPr>
+        <w:pStyle w:val="HTMLPreformatted"/>
+        <w:rPr>
+          <w:rFonts w:ascii="Times New Roman" w:hAnsi="Times New Roman" w:cs="Times New Roman"/>
+          <w:bCs/>
+        </w:rPr>
+      </w:pPr>
+    </w:p>
+    <w:p>
+      <w:pPr>
+        <w:pStyle w:val="Title"/>
+      </w:pPr>
+      <w:r>
+        <w:tab/>
+        <w:t>Determinant and Inverse:</w:t>
+      </w:r>
+    </w:p>
+    <w:p>
+      <w:pPr>
+        <w:pStyle w:val="HTMLPreformatted"/>
+        <w:rPr>
+          <w:rFonts w:ascii="Times New Roman" w:hAnsi="Times New Roman" w:cs="Times New Roman"/>
+          <w:bCs/>
+        </w:rPr>
+      </w:pPr>
+    </w:p>
+    <w:p>
+      <w:pPr>
+        <w:pStyle w:val="HTMLPreformatted"/>
+        <w:ind w:left="851" w:hanging="851"/>
+        <w:rPr>
+          <w:rFonts w:ascii="Times New Roman" w:hAnsi="Times New Roman" w:cs="Times New Roman"/>
+        </w:rPr>
+      </w:pPr>
+      <w:r>
+        <w:rPr>
+          <w:rFonts w:ascii="Times New Roman" w:hAnsi="Times New Roman" w:cs="Times New Roman"/>
+          <w:bCs/>
+        </w:rPr>
+        <w:tab/>
+      </w:r>
+      <w:r>
+        <w:rPr>
+          <w:rFonts w:ascii="Times New Roman" w:hAnsi="Times New Roman" w:cs="Times New Roman"/>
+        </w:rPr>
+        <w:t xml:space="preserve">if </w:t>
+      </w:r>
+      <w:r>
+        <w:rPr>
+          <w:rFonts w:ascii="Times New Roman" w:hAnsi="Times New Roman" w:cs="Times New Roman"/>
+          <w:b/>
+        </w:rPr>
+        <w:t>A</w:t>
+      </w:r>
+      <w:r>
+        <w:rPr>
+          <w:rFonts w:ascii="Times New Roman" w:hAnsi="Times New Roman" w:cs="Times New Roman"/>
+        </w:rPr>
+        <w:t xml:space="preserve"> = </w:t>
+      </w:r>
+      <w:r>
+        <w:rPr>
+          <w:rFonts w:ascii="Times New Roman" w:hAnsi="Times New Roman" w:cs="Times New Roman"/>
+          <w:position w:val="-46"/>
+        </w:rPr>
+        <w:object w:dxaOrig="1620" w:dyaOrig="1040" w14:anchorId="36CF05D7">
+          <v:shape id="_x0000_i1034" type="#_x0000_t75" style="width:80.65pt;height:52pt" o:ole="">
+            <v:imagedata r:id="rId11" o:title=""/>
+          </v:shape>
+          <o:OLEObject Type="Embed" ProgID="Equation.3" ShapeID="_x0000_i1034" DrawAspect="Content" ObjectID="_1547463095" r:id="rId22"/>
+        </w:object>
+      </w:r>
+      <w:r>
+        <w:rPr>
+          <w:rFonts w:ascii="Times New Roman" w:hAnsi="Times New Roman" w:cs="Times New Roman"/>
+        </w:rPr>
+        <w:t xml:space="preserve"> then the inverse of </w:t>
+      </w:r>
+      <w:r>
+        <w:rPr>
+          <w:rFonts w:ascii="Times New Roman" w:hAnsi="Times New Roman" w:cs="Times New Roman"/>
+          <w:b/>
+        </w:rPr>
+        <w:t>A</w:t>
+      </w:r>
+      <w:r>
+        <w:rPr>
+          <w:rFonts w:ascii="Times New Roman" w:hAnsi="Times New Roman" w:cs="Times New Roman"/>
+        </w:rPr>
+        <w:t xml:space="preserve"> exists as long as </w:t>
+      </w:r>
+      <w:r>
+        <w:rPr>
+          <w:rFonts w:ascii="Times New Roman" w:hAnsi="Times New Roman" w:cs="Times New Roman"/>
+          <w:b/>
+        </w:rPr>
+        <w:t>detA is not zero</w:t>
+      </w:r>
+      <w:r>
+        <w:rPr>
+          <w:rFonts w:ascii="Times New Roman" w:hAnsi="Times New Roman" w:cs="Times New Roman"/>
+        </w:rPr>
+        <w:t>. It is found using the formula:</w:t>
+      </w:r>
+    </w:p>
+    <w:p>
+      <w:pPr>
+        <w:pStyle w:val="HTMLPreformatted"/>
+        <w:ind w:left="851" w:hanging="851"/>
+        <w:rPr>
+          <w:rFonts w:ascii="Times New Roman" w:hAnsi="Times New Roman" w:cs="Times New Roman"/>
+        </w:rPr>
+      </w:pPr>
+    </w:p>
+    <w:p>
+      <w:pPr>
+        <w:pStyle w:val="HTMLPreformatted"/>
+        <w:ind w:left="851" w:hanging="851"/>
+        <w:rPr>
+          <w:rFonts w:ascii="Times New Roman" w:hAnsi="Times New Roman" w:cs="Times New Roman"/>
+          <w:bCs/>
+        </w:rPr>
+      </w:pPr>
+      <w:r>
+        <w:rPr>
+          <w:rFonts w:ascii="Times New Roman" w:hAnsi="Times New Roman" w:cs="Times New Roman"/>
+        </w:rPr>
+        <w:tab/>
+      </w:r>
+      <w:r>
+        <w:rPr>
+          <w:rFonts w:ascii="Times New Roman" w:hAnsi="Times New Roman" w:cs="Times New Roman"/>
+          <w:b/>
+        </w:rPr>
+        <w:t>A</w:t>
+      </w:r>
+      <w:r>
+        <w:rPr>
+          <w:rFonts w:ascii="Times New Roman" w:hAnsi="Times New Roman" w:cs="Times New Roman"/>
+          <w:b/>
+          <w:vertAlign w:val="superscript"/>
+        </w:rPr>
+        <w:t>-1</w:t>
+      </w:r>
+      <w:r>
+        <w:rPr>
+          <w:rFonts w:ascii="Times New Roman" w:hAnsi="Times New Roman" w:cs="Times New Roman"/>
+          <w:b/>
+        </w:rPr>
+        <w:t xml:space="preserve"> = </w:t>
+      </w:r>
+      <w:r>
+        <w:rPr>
+          <w:rFonts w:ascii="Times New Roman" w:hAnsi="Times New Roman" w:cs="Times New Roman"/>
+          <w:b/>
+          <w:position w:val="-46"/>
+        </w:rPr>
+        <w:object w:dxaOrig="5940" w:dyaOrig="1040" w14:anchorId="3F1FC84F">
+          <v:shape id="_x0000_i1035" type="#_x0000_t75" style="width:296.65pt;height:52pt" o:ole="">
+            <v:imagedata r:id="rId23" o:title=""/>
+          </v:shape>
+          <o:OLEObject Type="Embed" ProgID="Equation.3" ShapeID="_x0000_i1035" DrawAspect="Content" ObjectID="_1547463096" r:id="rId24"/>
+        </w:object>
+      </w:r>
+    </w:p>
+    <w:p>
+      <w:pPr>
+        <w:pStyle w:val="HTMLPreformatted"/>
+        <w:rPr>
+          <w:rFonts w:ascii="Times New Roman" w:hAnsi="Times New Roman" w:cs="Times New Roman"/>
+          <w:bCs/>
+        </w:rPr>
+      </w:pPr>
+    </w:p>
+    <w:p>
+      <w:pPr>
+        <w:pStyle w:val="HTMLPreformatted"/>
+        <w:rPr>
+          <w:rFonts w:ascii="Times New Roman" w:hAnsi="Times New Roman" w:cs="Times New Roman"/>
+          <w:b/>
+          <w:bCs/>
+        </w:rPr>
+      </w:pPr>
+      <w:r>
+        <w:rPr>
+          <w:rFonts w:ascii="Times New Roman" w:hAnsi="Times New Roman" w:cs="Times New Roman"/>
+          <w:bCs/>
+        </w:rPr>
+        <w:tab/>
+        <w:t xml:space="preserve">Where   </w:t>
+      </w:r>
+      <w:r>
+        <w:rPr>
+          <w:rFonts w:ascii="Times New Roman" w:hAnsi="Times New Roman" w:cs="Times New Roman"/>
+          <w:b/>
+          <w:bCs/>
+        </w:rPr>
+        <w:t xml:space="preserve">detA = </w:t>
+      </w:r>
+      <w:r>
+        <w:rPr>
+          <w:rFonts w:ascii="Times New Roman" w:hAnsi="Times New Roman" w:cs="Times New Roman"/>
+        </w:rPr>
+        <w:t>A</w:t>
+      </w:r>
+      <w:r>
+        <w:rPr>
+          <w:rFonts w:ascii="Times New Roman" w:hAnsi="Times New Roman" w:cs="Times New Roman"/>
+          <w:vertAlign w:val="subscript"/>
+        </w:rPr>
+        <w:t>11</w:t>
+      </w:r>
+      <w:r>
+        <w:rPr>
+          <w:rFonts w:ascii="Times New Roman" w:hAnsi="Times New Roman" w:cs="Times New Roman"/>
+        </w:rPr>
+        <w:t>(A</w:t>
+      </w:r>
+      <w:r>
+        <w:rPr>
+          <w:rFonts w:ascii="Times New Roman" w:hAnsi="Times New Roman" w:cs="Times New Roman"/>
+          <w:vertAlign w:val="subscript"/>
+        </w:rPr>
+        <w:t>22</w:t>
+      </w:r>
+      <w:r>
+        <w:rPr>
+          <w:rFonts w:ascii="Times New Roman" w:hAnsi="Times New Roman" w:cs="Times New Roman"/>
+        </w:rPr>
+        <w:t xml:space="preserve"> </w:t>
+      </w:r>
+      <w:r>
+        <w:rPr>
+          <w:rFonts w:ascii="Times New Roman" w:hAnsi="Times New Roman" w:cs="Times New Roman"/>
+        </w:rPr>
+        <w:t>A</w:t>
+      </w:r>
+      <w:r>
+        <w:rPr>
+          <w:rFonts w:ascii="Times New Roman" w:hAnsi="Times New Roman" w:cs="Times New Roman"/>
+          <w:vertAlign w:val="subscript"/>
+        </w:rPr>
+        <w:t>33</w:t>
+      </w:r>
+      <w:r>
+        <w:rPr>
+          <w:rFonts w:ascii="Times New Roman" w:hAnsi="Times New Roman" w:cs="Times New Roman"/>
+          <w:vertAlign w:val="subscript"/>
+        </w:rPr>
+        <w:t xml:space="preserve"> </w:t>
+      </w:r>
+      <w:r>
+        <w:rPr>
+          <w:rFonts w:ascii="Times New Roman" w:hAnsi="Times New Roman" w:cs="Times New Roman"/>
+          <w:bCs/>
+        </w:rPr>
+        <w:t xml:space="preserve">– </w:t>
+      </w:r>
+      <w:r>
+        <w:rPr>
+          <w:rFonts w:ascii="Times New Roman" w:hAnsi="Times New Roman" w:cs="Times New Roman"/>
+        </w:rPr>
+        <w:t>A</w:t>
+      </w:r>
+      <w:r>
+        <w:rPr>
+          <w:rFonts w:ascii="Times New Roman" w:hAnsi="Times New Roman" w:cs="Times New Roman"/>
+          <w:vertAlign w:val="subscript"/>
+        </w:rPr>
+        <w:t>32</w:t>
+      </w:r>
+      <w:r>
+        <w:rPr>
+          <w:rFonts w:ascii="Times New Roman" w:hAnsi="Times New Roman" w:cs="Times New Roman"/>
+        </w:rPr>
+        <w:t>A</w:t>
+      </w:r>
+      <w:r>
+        <w:rPr>
+          <w:rFonts w:ascii="Times New Roman" w:hAnsi="Times New Roman" w:cs="Times New Roman"/>
+          <w:vertAlign w:val="subscript"/>
+        </w:rPr>
+        <w:t>23</w:t>
+      </w:r>
+      <w:r>
+        <w:rPr>
+          <w:rFonts w:ascii="Times New Roman" w:hAnsi="Times New Roman" w:cs="Times New Roman"/>
+        </w:rPr>
+        <w:t xml:space="preserve">) </w:t>
+      </w:r>
+      <w:r>
+        <w:rPr>
+          <w:rFonts w:ascii="Times New Roman" w:hAnsi="Times New Roman" w:cs="Times New Roman"/>
+          <w:bCs/>
+        </w:rPr>
+        <w:t xml:space="preserve">– </w:t>
+      </w:r>
+      <w:r>
+        <w:rPr>
+          <w:rFonts w:ascii="Times New Roman" w:hAnsi="Times New Roman" w:cs="Times New Roman"/>
+        </w:rPr>
+        <w:t>A</w:t>
+      </w:r>
+      <w:r>
+        <w:rPr>
+          <w:rFonts w:ascii="Times New Roman" w:hAnsi="Times New Roman" w:cs="Times New Roman"/>
+          <w:vertAlign w:val="subscript"/>
+        </w:rPr>
+        <w:t>21</w:t>
+      </w:r>
+      <w:r>
+        <w:rPr>
+          <w:rFonts w:ascii="Times New Roman" w:hAnsi="Times New Roman" w:cs="Times New Roman"/>
+        </w:rPr>
+        <w:t>(A</w:t>
+      </w:r>
+      <w:r>
+        <w:rPr>
+          <w:rFonts w:ascii="Times New Roman" w:hAnsi="Times New Roman" w:cs="Times New Roman"/>
+          <w:vertAlign w:val="subscript"/>
+        </w:rPr>
+        <w:t>33</w:t>
+      </w:r>
+      <w:r>
+        <w:rPr>
+          <w:rFonts w:ascii="Times New Roman" w:hAnsi="Times New Roman" w:cs="Times New Roman"/>
+        </w:rPr>
+        <w:t>A</w:t>
+      </w:r>
+      <w:r>
+        <w:rPr>
+          <w:rFonts w:ascii="Times New Roman" w:hAnsi="Times New Roman" w:cs="Times New Roman"/>
+          <w:vertAlign w:val="subscript"/>
+        </w:rPr>
+        <w:t>12</w:t>
+      </w:r>
+      <w:r>
+        <w:rPr>
+          <w:rFonts w:ascii="Times New Roman" w:hAnsi="Times New Roman" w:cs="Times New Roman"/>
+        </w:rPr>
+        <w:t xml:space="preserve"> </w:t>
+      </w:r>
+      <w:r>
+        <w:rPr>
+          <w:rFonts w:ascii="Times New Roman" w:hAnsi="Times New Roman" w:cs="Times New Roman"/>
+          <w:bCs/>
+        </w:rPr>
+        <w:t xml:space="preserve">– </w:t>
+      </w:r>
+      <w:r>
+        <w:rPr>
+          <w:rFonts w:ascii="Times New Roman" w:hAnsi="Times New Roman" w:cs="Times New Roman"/>
+        </w:rPr>
+        <w:t>A</w:t>
+      </w:r>
+      <w:r>
+        <w:rPr>
+          <w:rFonts w:ascii="Times New Roman" w:hAnsi="Times New Roman" w:cs="Times New Roman"/>
+          <w:vertAlign w:val="subscript"/>
+        </w:rPr>
+        <w:t>32</w:t>
+      </w:r>
+      <w:r>
+        <w:rPr>
+          <w:rFonts w:ascii="Times New Roman" w:hAnsi="Times New Roman" w:cs="Times New Roman"/>
+        </w:rPr>
+        <w:t>A</w:t>
+      </w:r>
+      <w:r>
+        <w:rPr>
+          <w:rFonts w:ascii="Times New Roman" w:hAnsi="Times New Roman" w:cs="Times New Roman"/>
+          <w:vertAlign w:val="subscript"/>
+        </w:rPr>
+        <w:t>13</w:t>
+      </w:r>
+      <w:r>
+        <w:rPr>
+          <w:rFonts w:ascii="Times New Roman" w:hAnsi="Times New Roman" w:cs="Times New Roman"/>
+        </w:rPr>
+        <w:t>) + A</w:t>
+      </w:r>
+      <w:r>
+        <w:rPr>
+          <w:rFonts w:ascii="Times New Roman" w:hAnsi="Times New Roman" w:cs="Times New Roman"/>
+          <w:vertAlign w:val="subscript"/>
+        </w:rPr>
+        <w:t>31</w:t>
+      </w:r>
+      <w:r>
+        <w:rPr>
+          <w:rFonts w:ascii="Times New Roman" w:hAnsi="Times New Roman" w:cs="Times New Roman"/>
+        </w:rPr>
+        <w:t>(A</w:t>
+      </w:r>
+      <w:r>
+        <w:rPr>
+          <w:rFonts w:ascii="Times New Roman" w:hAnsi="Times New Roman" w:cs="Times New Roman"/>
+          <w:vertAlign w:val="subscript"/>
+        </w:rPr>
+        <w:t>23</w:t>
+      </w:r>
+      <w:r>
+        <w:rPr>
+          <w:rFonts w:ascii="Times New Roman" w:hAnsi="Times New Roman" w:cs="Times New Roman"/>
+        </w:rPr>
+        <w:t>A</w:t>
+      </w:r>
+      <w:r>
+        <w:rPr>
+          <w:rFonts w:ascii="Times New Roman" w:hAnsi="Times New Roman" w:cs="Times New Roman"/>
+          <w:vertAlign w:val="subscript"/>
+        </w:rPr>
+        <w:t>12</w:t>
+      </w:r>
+      <w:r>
+        <w:rPr>
+          <w:rFonts w:ascii="Times New Roman" w:hAnsi="Times New Roman" w:cs="Times New Roman"/>
+        </w:rPr>
+        <w:t xml:space="preserve"> </w:t>
+      </w:r>
+      <w:r>
+        <w:rPr>
+          <w:rFonts w:ascii="Times New Roman" w:hAnsi="Times New Roman" w:cs="Times New Roman"/>
+          <w:bCs/>
+        </w:rPr>
+        <w:t xml:space="preserve">– </w:t>
+      </w:r>
+      <w:r>
+        <w:rPr>
+          <w:rFonts w:ascii="Times New Roman" w:hAnsi="Times New Roman" w:cs="Times New Roman"/>
+        </w:rPr>
+        <w:t>A</w:t>
+      </w:r>
+      <w:r>
+        <w:rPr>
+          <w:rFonts w:ascii="Times New Roman" w:hAnsi="Times New Roman" w:cs="Times New Roman"/>
+          <w:vertAlign w:val="subscript"/>
+        </w:rPr>
+        <w:t>22</w:t>
+      </w:r>
+      <w:r>
+        <w:rPr>
+          <w:rFonts w:ascii="Times New Roman" w:hAnsi="Times New Roman" w:cs="Times New Roman"/>
+        </w:rPr>
+        <w:t>A</w:t>
+      </w:r>
+      <w:r>
+        <w:rPr>
+          <w:rFonts w:ascii="Times New Roman" w:hAnsi="Times New Roman" w:cs="Times New Roman"/>
+          <w:vertAlign w:val="subscript"/>
+        </w:rPr>
+        <w:t>13</w:t>
+      </w:r>
+      <w:r>
+        <w:rPr>
+          <w:rFonts w:ascii="Times New Roman" w:hAnsi="Times New Roman" w:cs="Times New Roman"/>
+        </w:rPr>
+        <w:t>)</w:t>
+      </w:r>
+    </w:p>
+    <w:p>
+      <w:pPr>
+        <w:pStyle w:val="HTMLPreformatted"/>
+        <w:rPr>
+          <w:rFonts w:ascii="Times New Roman" w:hAnsi="Times New Roman" w:cs="Times New Roman"/>
+          <w:bCs/>
+        </w:rPr>
+      </w:pPr>
+    </w:p>
+    <w:p>
+      <w:pPr>
+        <w:ind w:left="709" w:firstLine="11"/>
+        <w:jc w:val="both"/>
+        <w:rPr>
+          <w:bCs/>
+          <w:sz w:val="20"/>
+        </w:rPr>
+      </w:pPr>
+    </w:p>
+    <w:p>
+      <w:pPr>
+        <w:tabs>
+          <w:tab w:val="left" w:pos="567"/>
+          <w:tab w:val="left" w:pos="1701"/>
+          <w:tab w:val="left" w:pos="2835"/>
+          <w:tab w:val="left" w:pos="2977"/>
+          <w:tab w:val="left" w:pos="3969"/>
+          <w:tab w:val="left" w:pos="5103"/>
+          <w:tab w:val="left" w:pos="6237"/>
+          <w:tab w:val="left" w:pos="6804"/>
+          <w:tab w:val="left" w:pos="7371"/>
+          <w:tab w:val="left" w:pos="7938"/>
+          <w:tab w:val="left" w:pos="10773"/>
+        </w:tabs>
+        <w:ind w:right="1701"/>
+        <w:jc w:val="both"/>
+      </w:pPr>
+      <w:r>
+        <w:rPr>
+          <w:b/>
+        </w:rPr>
+        <w:tab/>
+        <w:t xml:space="preserve">   </w:t>
+      </w:r>
+      <w:r>
+        <w:rPr>
+          <w:sz w:val="20"/>
+          <w:szCs w:val="20"/>
+        </w:rPr>
+        <w:t xml:space="preserve">If </w:t>
+      </w:r>
+      <w:r>
+        <w:rPr>
+          <w:b/>
+          <w:position w:val="-46"/>
+        </w:rPr>
+        <w:object w:dxaOrig="1960" w:dyaOrig="1040" w14:anchorId="41545910">
+          <v:shape id="_x0000_i1036" type="#_x0000_t75" style="width:98.35pt;height:52pt" o:ole="">
+            <v:imagedata r:id="rId25" o:title=""/>
+          </v:shape>
+          <o:OLEObject Type="Embed" ProgID="Equation.3" ShapeID="_x0000_i1036" DrawAspect="Content" ObjectID="_1547463097" r:id="rId26"/>
+        </w:object>
+      </w:r>
+      <w:r>
+        <w:tab/>
+      </w:r>
+      <w:r>
+        <w:rPr>
+          <w:sz w:val="20"/>
+          <w:szCs w:val="20"/>
+        </w:rPr>
+        <w:t>then</w:t>
+      </w:r>
+      <w:r>
+        <w:rPr>
+          <w:sz w:val="20"/>
+          <w:szCs w:val="20"/>
+        </w:rPr>
+        <w:t xml:space="preserve"> the inverse is:   </w:t>
+      </w:r>
+      <w:r>
+        <w:rPr>
+          <w:position w:val="-46"/>
+        </w:rPr>
+        <w:object w:dxaOrig="1680" w:dyaOrig="1040" w14:anchorId="5BE996E6">
+          <v:shape id="_x0000_i1037" type="#_x0000_t75" style="width:84pt;height:52pt" o:ole="">
+            <v:imagedata r:id="rId27" o:title=""/>
+          </v:shape>
+          <o:OLEObject Type="Embed" ProgID="Equation.3" ShapeID="_x0000_i1037" DrawAspect="Content" ObjectID="_1547463098" r:id="rId28"/>
+        </w:object>
+      </w:r>
       <w:bookmarkStart w:id="0" w:name="_GoBack"/>
       <w:bookmarkEnd w:id="0"/>
-      <w:r>
-        <w:t>.</w:t>
-      </w:r>
     </w:p>
     <w:sectPr>
       <w:pgSz w:w="11906" w:h="16838"/>
@@ -411,7 +1498,7 @@
     <w:lsdException w:name="List Number 3" w:semiHidden="1" w:unhideWhenUsed="1"/>
     <w:lsdException w:name="List Number 4" w:semiHidden="1" w:unhideWhenUsed="1"/>
     <w:lsdException w:name="List Number 5" w:semiHidden="1" w:unhideWhenUsed="1"/>
-    <w:lsdException w:name="Title" w:uiPriority="10" w:qFormat="1"/>
+    <w:lsdException w:name="Title" w:uiPriority="0" w:qFormat="1"/>
     <w:lsdException w:name="Closing" w:semiHidden="1" w:unhideWhenUsed="1"/>
     <w:lsdException w:name="Signature" w:semiHidden="1" w:unhideWhenUsed="1"/>
     <w:lsdException w:name="Default Paragraph Font" w:semiHidden="1" w:uiPriority="1" w:unhideWhenUsed="1"/>
@@ -450,7 +1537,7 @@
     <w:lsdException w:name="HTML Code" w:semiHidden="1" w:unhideWhenUsed="1"/>
     <w:lsdException w:name="HTML Definition" w:semiHidden="1" w:unhideWhenUsed="1"/>
     <w:lsdException w:name="HTML Keyboard" w:semiHidden="1" w:unhideWhenUsed="1"/>
-    <w:lsdException w:name="HTML Preformatted" w:semiHidden="1" w:unhideWhenUsed="1"/>
+    <w:lsdException w:name="HTML Preformatted" w:semiHidden="1" w:uiPriority="0" w:unhideWhenUsed="1"/>
     <w:lsdException w:name="HTML Sample" w:semiHidden="1" w:unhideWhenUsed="1"/>
     <w:lsdException w:name="HTML Typewriter" w:semiHidden="1" w:unhideWhenUsed="1"/>
     <w:lsdException w:name="HTML Variable" w:semiHidden="1" w:unhideWhenUsed="1"/>
@@ -797,6 +1884,84 @@
       <w:contextualSpacing/>
     </w:pPr>
   </w:style>
+  <w:style w:type="paragraph" w:styleId="Title">
+    <w:name w:val="Title"/>
+    <w:basedOn w:val="Normal"/>
+    <w:link w:val="TitleChar"/>
+    <w:qFormat/>
+    <w:rsid w:val="000C7CF2"/>
+    <w:pPr>
+      <w:spacing w:after="0" w:line="240" w:lineRule="auto"/>
+      <w:jc w:val="center"/>
+    </w:pPr>
+    <w:rPr>
+      <w:rFonts w:ascii="Times New Roman" w:eastAsia="Times New Roman" w:hAnsi="Times New Roman" w:cs="Times New Roman"/>
+      <w:b/>
+      <w:bCs/>
+      <w:sz w:val="24"/>
+      <w:szCs w:val="24"/>
+      <w:lang w:val="en-GB"/>
+    </w:rPr>
+  </w:style>
+  <w:style w:type="character" w:customStyle="1" w:styleId="TitleChar">
+    <w:name w:val="Title Char"/>
+    <w:basedOn w:val="DefaultParagraphFont"/>
+    <w:link w:val="Title"/>
+    <w:rsid w:val="000C7CF2"/>
+    <w:rPr>
+      <w:rFonts w:ascii="Times New Roman" w:eastAsia="Times New Roman" w:hAnsi="Times New Roman" w:cs="Times New Roman"/>
+      <w:b/>
+      <w:bCs/>
+      <w:sz w:val="24"/>
+      <w:szCs w:val="24"/>
+      <w:lang w:val="en-GB"/>
+    </w:rPr>
+  </w:style>
+  <w:style w:type="paragraph" w:styleId="HTMLPreformatted">
+    <w:name w:val="HTML Preformatted"/>
+    <w:basedOn w:val="Normal"/>
+    <w:link w:val="HTMLPreformattedChar"/>
+    <w:rsid w:val="000C7CF2"/>
+    <w:pPr>
+      <w:tabs>
+        <w:tab w:val="left" w:pos="916"/>
+        <w:tab w:val="left" w:pos="1832"/>
+        <w:tab w:val="left" w:pos="2748"/>
+        <w:tab w:val="left" w:pos="3664"/>
+        <w:tab w:val="left" w:pos="4580"/>
+        <w:tab w:val="left" w:pos="5496"/>
+        <w:tab w:val="left" w:pos="6412"/>
+        <w:tab w:val="left" w:pos="7328"/>
+        <w:tab w:val="left" w:pos="8244"/>
+        <w:tab w:val="left" w:pos="9160"/>
+        <w:tab w:val="left" w:pos="10076"/>
+        <w:tab w:val="left" w:pos="10992"/>
+        <w:tab w:val="left" w:pos="11908"/>
+        <w:tab w:val="left" w:pos="12824"/>
+        <w:tab w:val="left" w:pos="13740"/>
+        <w:tab w:val="left" w:pos="14656"/>
+      </w:tabs>
+      <w:spacing w:after="0" w:line="240" w:lineRule="auto"/>
+    </w:pPr>
+    <w:rPr>
+      <w:rFonts w:ascii="Courier New" w:eastAsia="Times New Roman" w:hAnsi="Courier New" w:cs="Courier New"/>
+      <w:sz w:val="20"/>
+      <w:szCs w:val="20"/>
+      <w:lang w:val="en-US"/>
+    </w:rPr>
+  </w:style>
+  <w:style w:type="character" w:customStyle="1" w:styleId="HTMLPreformattedChar">
+    <w:name w:val="HTML Preformatted Char"/>
+    <w:basedOn w:val="DefaultParagraphFont"/>
+    <w:link w:val="HTMLPreformatted"/>
+    <w:rsid w:val="000C7CF2"/>
+    <w:rPr>
+      <w:rFonts w:ascii="Courier New" w:eastAsia="Times New Roman" w:hAnsi="Courier New" w:cs="Courier New"/>
+      <w:sz w:val="20"/>
+      <w:szCs w:val="20"/>
+      <w:lang w:val="en-US"/>
+    </w:rPr>
+  </w:style>
 </w:styles>
 </file>
 

</xml_diff>